<commit_message>
TS 1.5 Tamil Krama Paatam
</commit_message>
<xml_diff>
--- a/TS-Kramam/TS-1.5/TS 1.5 Sanskrit Krama Paatam Corrections.docx
+++ b/TS-Kramam/TS-1.5/TS 1.5 Sanskrit Krama Paatam Corrections.docx
@@ -756,6 +756,16 @@
                 <w:lang w:val="it-IT"/>
               </w:rPr>
               <w:t>alÉ</w:t>
+            </w:r>
+            <w:r>
+              <w:rPr>
+                <w:rFonts w:ascii="BRH Malayalam Extra" w:hAnsi="BRH Malayalam Extra" w:cs="BRH Devanagari Extra"/>
+                <w:b/>
+                <w:sz w:val="32"/>
+                <w:szCs w:val="40"/>
+                <w:lang w:val="it-IT"/>
+              </w:rPr>
+              <w:t>–</w:t>
             </w:r>
             <w:r>
               <w:rPr>
@@ -9345,23 +9355,7 @@
                 <w:b/>
                 <w:bCs/>
               </w:rPr>
-              <w:t>“</w:t>
-            </w:r>
-            <w:proofErr w:type="gramStart"/>
-            <w:r>
-              <w:rPr>
-                <w:b/>
-                <w:bCs/>
-              </w:rPr>
-              <w:t>e”not</w:t>
-            </w:r>
-            <w:proofErr w:type="gramEnd"/>
-            <w:r>
-              <w:rPr>
-                <w:b/>
-                <w:bCs/>
-              </w:rPr>
-              <w:t xml:space="preserve"> “ai”</w:t>
+              <w:t>“e”not “ai”</w:t>
             </w:r>
             <w:r>
               <w:rPr>
@@ -10257,16 +10251,7 @@
           <w:bCs/>
           <w:sz w:val="32"/>
         </w:rPr>
-        <w:t xml:space="preserve">replaced </w:t>
-      </w:r>
-      <w:proofErr w:type="gramStart"/>
-      <w:r>
-        <w:rPr>
-          <w:b/>
-          <w:bCs/>
-          <w:sz w:val="32"/>
-        </w:rPr>
-        <w:t>with</w:t>
+        <w:t>replaced with</w:t>
       </w:r>
       <w:r>
         <w:rPr>
@@ -10288,7 +10273,6 @@
         </w:rPr>
         <w:t>"</w:t>
       </w:r>
-      <w:proofErr w:type="gramEnd"/>
       <w:r>
         <w:rPr>
           <w:rFonts w:ascii="BRH Devanagari" w:hAnsi="BRH Devanagari" w:cs="BRH Devanagari"/>
@@ -12799,7 +12783,6 @@
               </w:rPr>
               <w:t>–</w:t>
             </w:r>
-            <w:proofErr w:type="gramStart"/>
             <w:r>
               <w:rPr>
                 <w:rFonts w:ascii="BRH Devanagari Extra" w:hAnsi="BRH Devanagari Extra" w:cs="BRH Devanagari Extra"/>
@@ -12827,7 +12810,6 @@
               </w:rPr>
               <w:t xml:space="preserve"> |</w:t>
             </w:r>
-            <w:proofErr w:type="gramEnd"/>
             <w:r>
               <w:rPr>
                 <w:rFonts w:ascii="BRH Malayalam Extra" w:hAnsi="BRH Malayalam Extra" w:cs="BRH Malayalam Extra"/>
@@ -12964,7 +12946,6 @@
               </w:rPr>
               <w:t>–</w:t>
             </w:r>
-            <w:proofErr w:type="gramStart"/>
             <w:r>
               <w:rPr>
                 <w:rFonts w:ascii="BRH Devanagari Extra" w:hAnsi="BRH Devanagari Extra" w:cs="BRH Devanagari Extra"/>
@@ -12974,7 +12955,6 @@
               </w:rPr>
               <w:t>uÉ  |</w:t>
             </w:r>
-            <w:proofErr w:type="gramEnd"/>
           </w:p>
         </w:tc>
       </w:tr>
@@ -14316,9 +14296,8 @@
                 <w:szCs w:val="28"/>
                 <w:lang w:bidi="ml-IN"/>
               </w:rPr>
-              <w:t>(</w:t>
-            </w:r>
-            <w:proofErr w:type="gramStart"/>
+              <w:t>(tri kramam</w:t>
+            </w:r>
             <w:r>
               <w:rPr>
                 <w:rFonts w:cs="Arial"/>
@@ -14327,9 +14306,8 @@
                 <w:szCs w:val="28"/>
                 <w:lang w:bidi="ml-IN"/>
               </w:rPr>
-              <w:t>tri</w:t>
-            </w:r>
-            <w:proofErr w:type="gramEnd"/>
+              <w:t xml:space="preserve"> indicat</w:t>
+            </w:r>
             <w:r>
               <w:rPr>
                 <w:rFonts w:cs="Arial"/>
@@ -14338,7 +14316,7 @@
                 <w:szCs w:val="28"/>
                 <w:lang w:bidi="ml-IN"/>
               </w:rPr>
-              <w:t xml:space="preserve"> kramam</w:t>
+              <w:t xml:space="preserve">ion not given/missed </w:t>
             </w:r>
             <w:r>
               <w:rPr>
@@ -14348,7 +14326,8 @@
                 <w:szCs w:val="28"/>
                 <w:lang w:bidi="ml-IN"/>
               </w:rPr>
-              <w:t xml:space="preserve"> indicat</w:t>
+              <w:br/>
+              <w:t xml:space="preserve">add </w:t>
             </w:r>
             <w:r>
               <w:rPr>
@@ -14358,37 +14337,6 @@
                 <w:szCs w:val="28"/>
                 <w:lang w:bidi="ml-IN"/>
               </w:rPr>
-              <w:t xml:space="preserve">ion not given/missed </w:t>
-            </w:r>
-            <w:r>
-              <w:rPr>
-                <w:rFonts w:cs="Arial"/>
-                <w:color w:val="000000"/>
-                <w:sz w:val="28"/>
-                <w:szCs w:val="28"/>
-                <w:lang w:bidi="ml-IN"/>
-              </w:rPr>
-              <w:br/>
-            </w:r>
-            <w:proofErr w:type="gramStart"/>
-            <w:r>
-              <w:rPr>
-                <w:rFonts w:cs="Arial"/>
-                <w:color w:val="000000"/>
-                <w:sz w:val="28"/>
-                <w:szCs w:val="28"/>
-                <w:lang w:bidi="ml-IN"/>
-              </w:rPr>
-              <w:t xml:space="preserve">add </w:t>
-            </w:r>
-            <w:r>
-              <w:rPr>
-                <w:rFonts w:cs="Arial"/>
-                <w:color w:val="000000"/>
-                <w:sz w:val="28"/>
-                <w:szCs w:val="28"/>
-                <w:lang w:bidi="ml-IN"/>
-              </w:rPr>
               <w:t xml:space="preserve"> </w:t>
             </w:r>
             <w:r>
@@ -14409,18 +14357,7 @@
                 <w:szCs w:val="40"/>
                 <w:highlight w:val="yellow"/>
               </w:rPr>
-              <w:t>É</w:t>
-            </w:r>
-            <w:proofErr w:type="gramEnd"/>
-            <w:r>
-              <w:rPr>
-                <w:rFonts w:ascii="BRH Devanagari Extra" w:hAnsi="BRH Devanagari Extra" w:cs="BRH Devanagari Extra"/>
-                <w:color w:val="000000"/>
-                <w:sz w:val="40"/>
-                <w:szCs w:val="40"/>
-                <w:highlight w:val="yellow"/>
-              </w:rPr>
-              <w:t xml:space="preserve"> </w:t>
+              <w:t xml:space="preserve">É </w:t>
             </w:r>
             <w:r>
               <w:rPr>

</xml_diff>